<commit_message>
update california case file
</commit_message>
<xml_diff>
--- a/Case studies/California Case/California_Case_Finalized.docx
+++ b/Case studies/California Case/California_Case_Finalized.docx
@@ -25,31 +25,16 @@
     </w:p>
     <w:p>
       <w:pPr>
-        <w:pStyle w:val="Heading1"/>
-        <w:jc w:val="both"/>
-        <w:rPr>
-          <w:rFonts w:asciiTheme="minorHAnsi" w:hAnsiTheme="minorHAnsi"/>
-          <w:color w:val="auto"/>
-          <w:lang w:val="en-US"/>
-        </w:rPr>
-      </w:pPr>
-      <w:r>
-        <w:rPr>
-          <w:rFonts w:asciiTheme="minorHAnsi" w:hAnsiTheme="minorHAnsi"/>
-          <w:color w:val="auto"/>
-          <w:lang w:val="en-US"/>
-        </w:rPr>
-        <w:t xml:space="preserve">Market </w:t>
-      </w:r>
-    </w:p>
-    <w:p>
-      <w:pPr>
         <w:shd w:val="clear" w:color="auto" w:fill="FFFFFF"/>
         <w:spacing w:before="120" w:after="120" w:line="373" w:lineRule="atLeast"/>
         <w:jc w:val="both"/>
         <w:rPr>
-          <w:rFonts w:eastAsia="Times New Roman" w:cs="Arial"/>
-          <w:lang w:val="en-US" w:eastAsia="tr-TR"/>
+          <w:rFonts w:ascii="Arial" w:hAnsi="Arial" w:cs="Arial"/>
+          <w:color w:val="252525"/>
+          <w:sz w:val="21"/>
+          <w:szCs w:val="21"/>
+          <w:shd w:val="clear" w:color="auto" w:fill="FFFFFF"/>
+          <w:lang w:val="en-US"/>
         </w:rPr>
       </w:pPr>
       <w:r>
@@ -149,27 +134,20 @@
           <w:rFonts w:eastAsia="Times New Roman" w:cs="Arial"/>
           <w:lang w:val="en-US" w:eastAsia="tr-TR"/>
         </w:rPr>
-        <w:t>accounts for about 40% of all plug-in cars sold in the country, with over 100,000 units sold through August 2014</w:t>
+        <w:t>accounts for about 40% of all plug-in cars sold in the country, with over 100,000 units sold through August 2014,</w:t>
+      </w:r>
+      <w:r>
+        <w:rPr>
+          <w:rFonts w:eastAsia="Times New Roman"/>
+          <w:lang w:val="en-US" w:eastAsia="tr-TR"/>
+        </w:rPr>
+        <w:t> </w:t>
       </w:r>
       <w:r>
         <w:rPr>
           <w:rFonts w:eastAsia="Times New Roman" w:cs="Arial"/>
           <w:lang w:val="en-US" w:eastAsia="tr-TR"/>
         </w:rPr>
-        <w:t>,</w:t>
-      </w:r>
-      <w:r>
-        <w:rPr>
-          <w:rFonts w:eastAsia="Times New Roman"/>
-          <w:lang w:val="en-US" w:eastAsia="tr-TR"/>
-        </w:rPr>
-        <w:t> </w:t>
-      </w:r>
-      <w:r>
-        <w:rPr>
-          <w:rFonts w:eastAsia="Times New Roman" w:cs="Arial"/>
-          <w:lang w:val="en-US" w:eastAsia="tr-TR"/>
-        </w:rPr>
         <w:t>and not only has more plug-in electric vehicles than any other American state but also more than any other country</w:t>
       </w:r>
       <w:r>
@@ -194,6 +172,25 @@
           <w:lang w:val="en-US"/>
         </w:rPr>
         <w:footnoteReference w:id="2"/>
+      </w:r>
+    </w:p>
+    <w:p>
+      <w:pPr>
+        <w:pStyle w:val="Heading1"/>
+        <w:jc w:val="both"/>
+        <w:rPr>
+          <w:rFonts w:asciiTheme="minorHAnsi" w:hAnsiTheme="minorHAnsi"/>
+          <w:color w:val="auto"/>
+          <w:lang w:val="en-US"/>
+        </w:rPr>
+      </w:pPr>
+      <w:r>
+        <w:rPr>
+          <w:rFonts w:asciiTheme="minorHAnsi" w:hAnsiTheme="minorHAnsi"/>
+          <w:color w:val="auto"/>
+          <w:lang w:val="en-US"/>
+        </w:rPr>
+        <w:t xml:space="preserve">Market </w:t>
       </w:r>
     </w:p>
     <w:p>
@@ -277,7 +274,7 @@
             <v:path o:extrusionok="f" gradientshapeok="t" o:connecttype="rect"/>
             <o:lock v:ext="edit" aspectratio="t"/>
           </v:shapetype>
-          <v:shape id="_x0000_i1032" type="#_x0000_t75" style="width:453pt;height:367.5pt">
+          <v:shape id="_x0000_i1025" type="#_x0000_t75" style="width:453pt;height:367.5pt">
             <v:imagedata r:id="rId8" o:title="PEV_sales_US_California_2010_2014"/>
           </v:shape>
         </w:pict>
@@ -1110,7 +1107,7 @@
           <w:lang w:val="en-US"/>
         </w:rPr>
         <w:pict>
-          <v:shape id="_x0000_i1031" type="#_x0000_t75" style="width:453pt;height:324.75pt">
+          <v:shape id="_x0000_i1026" type="#_x0000_t75" style="width:453pt;height:324.75pt">
             <v:imagedata r:id="rId18" o:title="EV-incentives-USA"/>
           </v:shape>
         </w:pict>
@@ -1345,19 +1342,7 @@
           <w:lang w:val="en-US"/>
         </w:rPr>
         <w:lastRenderedPageBreak/>
-        <w:t>nei</w:t>
-      </w:r>
-      <w:r>
-        <w:rPr>
-          <w:lang w:val="en-US"/>
-        </w:rPr>
-        <w:t>g</w:t>
-      </w:r>
-      <w:r>
-        <w:rPr>
-          <w:lang w:val="en-US"/>
-        </w:rPr>
-        <w:t>hborhood electric vehicles </w:t>
+        <w:t>neighborhood electric vehicles </w:t>
       </w:r>
       <w:r>
         <w:rPr>
@@ -1862,7 +1847,7 @@
           <w:lang w:val="en-US"/>
         </w:rPr>
         <w:pict>
-          <v:shape id="_x0000_i1025" type="#_x0000_t75" style="width:453.75pt;height:402pt">
+          <v:shape id="_x0000_i1027" type="#_x0000_t75" style="width:453.75pt;height:402pt">
             <v:imagedata r:id="rId24" o:title="1"/>
           </v:shape>
         </w:pict>
@@ -1890,7 +1875,7 @@
           <w:lang w:val="en-US"/>
         </w:rPr>
         <w:pict>
-          <v:shape id="_x0000_i1026" type="#_x0000_t75" style="width:453.75pt;height:273.75pt;mso-position-horizontal:left;mso-position-horizontal-relative:margin;mso-position-vertical:top;mso-position-vertical-relative:margin">
+          <v:shape id="_x0000_i1028" type="#_x0000_t75" style="width:453.75pt;height:273.75pt;mso-position-horizontal:left;mso-position-horizontal-relative:margin;mso-position-vertical:top;mso-position-vertical-relative:margin">
             <v:imagedata r:id="rId25" o:title="2" croptop="5066f"/>
           </v:shape>
         </w:pict>
@@ -1943,7 +1928,7 @@
           <w:lang w:val="en-US"/>
         </w:rPr>
         <w:pict>
-          <v:shape id="_x0000_i1027" type="#_x0000_t75" style="width:453.75pt;height:528pt">
+          <v:shape id="_x0000_i1029" type="#_x0000_t75" style="width:453.75pt;height:528pt">
             <v:imagedata r:id="rId26" o:title="4"/>
           </v:shape>
         </w:pict>
@@ -2401,7 +2386,7 @@
         </w:rPr>
         <w:lastRenderedPageBreak/>
         <w:pict>
-          <v:shape id="_x0000_i1028" type="#_x0000_t75" style="width:453.75pt;height:604.5pt">
+          <v:shape id="_x0000_i1031" type="#_x0000_t75" style="width:453.75pt;height:604.5pt">
             <v:imagedata r:id="rId30" o:title="m1"/>
           </v:shape>
         </w:pict>
@@ -2425,7 +2410,7 @@
         </w:rPr>
         <w:lastRenderedPageBreak/>
         <w:pict>
-          <v:shape id="_x0000_i1029" type="#_x0000_t75" style="width:453.75pt;height:578.25pt">
+          <v:shape id="_x0000_i1032" type="#_x0000_t75" style="width:453.75pt;height:578.25pt">
             <v:imagedata r:id="rId31" o:title="m2"/>
           </v:shape>
         </w:pict>
@@ -2455,6 +2440,518 @@
           <w:color w:val="auto"/>
           <w:lang w:val="en-US"/>
         </w:rPr>
+        <w:t xml:space="preserve">Problems &amp; Solutions </w:t>
+      </w:r>
+    </w:p>
+    <w:p>
+      <w:pPr>
+        <w:shd w:val="clear" w:color="auto" w:fill="FFFFFF"/>
+        <w:spacing w:before="120" w:after="120" w:line="373" w:lineRule="atLeast"/>
+        <w:jc w:val="both"/>
+        <w:rPr>
+          <w:rFonts w:cs="Arial"/>
+          <w:shd w:val="clear" w:color="auto" w:fill="FFFFFF"/>
+          <w:lang w:val="en-US"/>
+        </w:rPr>
+      </w:pPr>
+      <w:r>
+        <w:rPr>
+          <w:rFonts w:cs="Arial"/>
+          <w:shd w:val="clear" w:color="auto" w:fill="FFFFFF"/>
+          <w:lang w:val="en-US"/>
+        </w:rPr>
+        <w:t>What has market</w:t>
+      </w:r>
+      <w:r>
+        <w:rPr>
+          <w:rFonts w:cs="Arial"/>
+          <w:shd w:val="clear" w:color="auto" w:fill="FFFFFF"/>
+          <w:lang w:val="en-US"/>
+        </w:rPr>
+        <w:t xml:space="preserve"> worried, however,</w:t>
+      </w:r>
+      <w:r>
+        <w:rPr>
+          <w:rFonts w:cs="Arial"/>
+          <w:shd w:val="clear" w:color="auto" w:fill="FFFFFF"/>
+          <w:lang w:val="en-US"/>
+        </w:rPr>
+        <w:t xml:space="preserve"> is the fact that it has seen</w:t>
+      </w:r>
+      <w:r>
+        <w:rPr>
+          <w:rFonts w:cs="Arial"/>
+          <w:shd w:val="clear" w:color="auto" w:fill="FFFFFF"/>
+          <w:lang w:val="en-US"/>
+        </w:rPr>
+        <w:t xml:space="preserve"> </w:t>
+      </w:r>
+      <w:proofErr w:type="spellStart"/>
+      <w:r>
+        <w:rPr>
+          <w:rFonts w:cs="Arial"/>
+          <w:shd w:val="clear" w:color="auto" w:fill="FFFFFF"/>
+          <w:lang w:val="en-US"/>
+        </w:rPr>
+        <w:t>seen</w:t>
+      </w:r>
+      <w:proofErr w:type="spellEnd"/>
+      <w:r>
+        <w:rPr>
+          <w:rFonts w:cs="Arial"/>
+          <w:shd w:val="clear" w:color="auto" w:fill="FFFFFF"/>
+          <w:lang w:val="en-US"/>
+        </w:rPr>
+        <w:t xml:space="preserve"> EV sales dip in the second half of 2014. And with gasoline prices plummeting for various reasons, we’re likely to see that trend worsen </w:t>
+      </w:r>
+      <w:r>
+        <w:rPr>
+          <w:rFonts w:cs="Arial"/>
+          <w:shd w:val="clear" w:color="auto" w:fill="FFFFFF"/>
+          <w:lang w:val="en-US"/>
+        </w:rPr>
+        <w:lastRenderedPageBreak/>
+        <w:t>in 2015, both in California and around the country. Here’s a chart showing California sales of EVs in 2014, based on rebate applications.</w:t>
+      </w:r>
+    </w:p>
+    <w:p>
+      <w:pPr>
+        <w:shd w:val="clear" w:color="auto" w:fill="FFFFFF"/>
+        <w:spacing w:before="120" w:after="120" w:line="373" w:lineRule="atLeast"/>
+        <w:jc w:val="both"/>
+        <w:rPr>
+          <w:rFonts w:cs="Arial"/>
+          <w:shd w:val="clear" w:color="auto" w:fill="FFFFFF"/>
+          <w:lang w:val="en-US"/>
+        </w:rPr>
+      </w:pPr>
+      <w:r>
+        <w:rPr>
+          <w:rFonts w:cs="Arial"/>
+          <w:shd w:val="clear" w:color="auto" w:fill="FFFFFF"/>
+          <w:lang w:val="en-US"/>
+        </w:rPr>
+        <w:pict>
+          <v:shape id="_x0000_i1033" type="#_x0000_t75" style="width:435pt;height:462.75pt">
+            <v:imagedata r:id="rId32" o:title="CA_EV_Rebates_580_617"/>
+          </v:shape>
+        </w:pict>
+      </w:r>
+    </w:p>
+    <w:p>
+      <w:pPr>
+        <w:shd w:val="clear" w:color="auto" w:fill="FFFFFF"/>
+        <w:spacing w:before="120" w:after="120" w:line="373" w:lineRule="atLeast"/>
+        <w:jc w:val="both"/>
+        <w:rPr>
+          <w:rFonts w:cs="Arial"/>
+          <w:shd w:val="clear" w:color="auto" w:fill="FFFFFF"/>
+          <w:lang w:val="en-US"/>
+        </w:rPr>
+      </w:pPr>
+      <w:r>
+        <w:rPr>
+          <w:rFonts w:cs="Arial"/>
+          <w:shd w:val="clear" w:color="auto" w:fill="FFFFFF"/>
+          <w:lang w:val="en-US"/>
+        </w:rPr>
+        <w:t>That said, the California Public Utilities Commission</w:t>
+      </w:r>
+      <w:r>
+        <w:rPr>
+          <w:rFonts w:cs="Arial"/>
+          <w:lang w:val="en-US"/>
+        </w:rPr>
+        <w:t> (</w:t>
+      </w:r>
+      <w:r>
+        <w:rPr>
+          <w:rFonts w:cs="Arial"/>
+          <w:shd w:val="clear" w:color="auto" w:fill="FFFFFF"/>
+          <w:lang w:val="en-US"/>
+        </w:rPr>
+        <w:t>CPUC</w:t>
+      </w:r>
+      <w:r>
+        <w:rPr>
+          <w:rFonts w:cs="Arial"/>
+          <w:shd w:val="clear" w:color="auto" w:fill="FFFFFF"/>
+          <w:lang w:val="en-US"/>
+        </w:rPr>
+        <w:t>)</w:t>
+      </w:r>
+      <w:r>
+        <w:rPr>
+          <w:rFonts w:cs="Arial"/>
+          <w:shd w:val="clear" w:color="auto" w:fill="FFFFFF"/>
+          <w:lang w:val="en-US"/>
+        </w:rPr>
+        <w:t xml:space="preserve"> should consider the executive order seriously in its policymaking efforts. There is, after all, a binding law that requires the CPUC to do what it can to effect the EV transition (SB 626, for example, which has been implemented by the commission).</w:t>
+      </w:r>
+    </w:p>
+    <w:p>
+      <w:pPr>
+        <w:shd w:val="clear" w:color="auto" w:fill="FFFFFF"/>
+        <w:spacing w:before="120" w:after="120" w:line="373" w:lineRule="atLeast"/>
+        <w:jc w:val="both"/>
+        <w:rPr>
+          <w:rFonts w:cs="Arial"/>
+          <w:shd w:val="clear" w:color="auto" w:fill="FFFFFF"/>
+          <w:lang w:val="en-US"/>
+        </w:rPr>
+      </w:pPr>
+      <w:r>
+        <w:rPr>
+          <w:rFonts w:cs="Arial"/>
+          <w:shd w:val="clear" w:color="auto" w:fill="FFFFFF"/>
+          <w:lang w:val="en-US"/>
+        </w:rPr>
+        <w:t>So what can California do to get its EV transition back on track?</w:t>
+      </w:r>
+    </w:p>
+    <w:p>
+      <w:pPr>
+        <w:shd w:val="clear" w:color="auto" w:fill="FFFFFF"/>
+        <w:spacing w:before="120" w:after="120" w:line="373" w:lineRule="atLeast"/>
+        <w:jc w:val="both"/>
+        <w:rPr>
+          <w:rFonts w:cs="Arial"/>
+          <w:shd w:val="clear" w:color="auto" w:fill="FFFFFF"/>
+          <w:lang w:val="en-US"/>
+        </w:rPr>
+      </w:pPr>
+      <w:r>
+        <w:rPr>
+          <w:rFonts w:cs="Arial"/>
+          <w:b/>
+          <w:bCs/>
+          <w:shd w:val="clear" w:color="auto" w:fill="FFFFFF"/>
+          <w:lang w:val="en-US"/>
+        </w:rPr>
+        <w:t>1. Expedite approval of utility applications to build out the EV charging infrastructure rapidly</w:t>
+      </w:r>
+    </w:p>
+    <w:p>
+      <w:pPr>
+        <w:shd w:val="clear" w:color="auto" w:fill="FFFFFF"/>
+        <w:spacing w:before="120" w:after="120" w:line="373" w:lineRule="atLeast"/>
+        <w:jc w:val="both"/>
+        <w:rPr>
+          <w:rFonts w:cs="Arial"/>
+          <w:shd w:val="clear" w:color="auto" w:fill="FFFFFF"/>
+          <w:lang w:val="en-US"/>
+        </w:rPr>
+      </w:pPr>
+      <w:r>
+        <w:rPr>
+          <w:rFonts w:cs="Arial"/>
+          <w:shd w:val="clear" w:color="auto" w:fill="FFFFFF"/>
+          <w:lang w:val="en-US"/>
+        </w:rPr>
+        <w:t>Establishing a robust statewide charging network will do much to solve the chicken-and-egg problem of instilling range confidence in potential EV owners.</w:t>
+      </w:r>
+    </w:p>
+    <w:p>
+      <w:pPr>
+        <w:shd w:val="clear" w:color="auto" w:fill="FFFFFF"/>
+        <w:spacing w:before="120" w:after="120" w:line="373" w:lineRule="atLeast"/>
+        <w:jc w:val="both"/>
+        <w:rPr>
+          <w:rFonts w:cs="Arial"/>
+          <w:shd w:val="clear" w:color="auto" w:fill="FFFFFF"/>
+          <w:lang w:val="en-US"/>
+        </w:rPr>
+      </w:pPr>
+      <w:r>
+        <w:rPr>
+          <w:rFonts w:cs="Arial"/>
+          <w:shd w:val="clear" w:color="auto" w:fill="FFFFFF"/>
+          <w:lang w:val="en-US"/>
+        </w:rPr>
+        <w:lastRenderedPageBreak/>
+        <w:t>SDG&amp;E and SCE have submitted applications to the CPUC seeking approval to build out large numbers of new EV charging stations. SDG&amp;E’s application would provide 5,500 charging stations in a five-year “pilot” program, and SCE, not to be outdone, has proposed a program for up to 30,000 charging stations. The CPUC should move quickly to approve these programs, but also ensure that they actually are cost-effective, and that any anti-competitive effect from utility ownership of EV charging infrastructure is minimized.</w:t>
+      </w:r>
+    </w:p>
+    <w:p>
+      <w:pPr>
+        <w:shd w:val="clear" w:color="auto" w:fill="FFFFFF"/>
+        <w:spacing w:before="120" w:after="120" w:line="373" w:lineRule="atLeast"/>
+        <w:jc w:val="both"/>
+        <w:rPr>
+          <w:rFonts w:cs="Arial"/>
+          <w:shd w:val="clear" w:color="auto" w:fill="FFFFFF"/>
+          <w:lang w:val="en-US"/>
+        </w:rPr>
+      </w:pPr>
+      <w:r>
+        <w:rPr>
+          <w:rFonts w:cs="Arial"/>
+          <w:b/>
+          <w:bCs/>
+          <w:shd w:val="clear" w:color="auto" w:fill="FFFFFF"/>
+          <w:lang w:val="en-US"/>
+        </w:rPr>
+        <w:t>2. Dramatically expand education and outreach efforts by working with nonprofit educational organizations</w:t>
+      </w:r>
+    </w:p>
+    <w:p>
+      <w:pPr>
+        <w:shd w:val="clear" w:color="auto" w:fill="FFFFFF"/>
+        <w:spacing w:before="120" w:after="120" w:line="373" w:lineRule="atLeast"/>
+        <w:jc w:val="both"/>
+        <w:rPr>
+          <w:rFonts w:cs="Arial"/>
+          <w:shd w:val="clear" w:color="auto" w:fill="FFFFFF"/>
+          <w:lang w:val="en-US"/>
+        </w:rPr>
+      </w:pPr>
+      <w:r>
+        <w:rPr>
+          <w:rFonts w:cs="Arial"/>
+          <w:shd w:val="clear" w:color="auto" w:fill="FFFFFF"/>
+          <w:lang w:val="en-US"/>
+        </w:rPr>
+        <w:t>The CPUC and other state agencies should work together to fund robust education and outreach efforts on EVs. Energy Upgrade California is a statewide program that is already doing a lot of education and outreach on energy issues, and it is a natural partner to ramp up EV education and outreach. This is also an active issue in the CPUC EV proceedings, and the CPUC should do its best to fund third-party efforts in this area.</w:t>
+      </w:r>
+    </w:p>
+    <w:p>
+      <w:pPr>
+        <w:shd w:val="clear" w:color="auto" w:fill="FFFFFF"/>
+        <w:spacing w:before="120" w:after="120" w:line="373" w:lineRule="atLeast"/>
+        <w:jc w:val="both"/>
+        <w:rPr>
+          <w:rFonts w:cs="Arial"/>
+          <w:shd w:val="clear" w:color="auto" w:fill="FFFFFF"/>
+          <w:lang w:val="en-US"/>
+        </w:rPr>
+      </w:pPr>
+      <w:r>
+        <w:rPr>
+          <w:rFonts w:cs="Arial"/>
+          <w:b/>
+          <w:bCs/>
+          <w:shd w:val="clear" w:color="auto" w:fill="FFFFFF"/>
+          <w:lang w:val="en-US"/>
+        </w:rPr>
+        <w:t>3. Create a tariff that allows EV owners to earn money by absorbing excess solar power during peak production times</w:t>
+      </w:r>
+    </w:p>
+    <w:p>
+      <w:pPr>
+        <w:shd w:val="clear" w:color="auto" w:fill="FFFFFF"/>
+        <w:spacing w:before="120" w:after="120" w:line="373" w:lineRule="atLeast"/>
+        <w:jc w:val="both"/>
+        <w:rPr>
+          <w:rFonts w:cs="Arial"/>
+          <w:shd w:val="clear" w:color="auto" w:fill="FFFFFF"/>
+          <w:lang w:val="en-US"/>
+        </w:rPr>
+      </w:pPr>
+      <w:r>
+        <w:rPr>
+          <w:rFonts w:cs="Arial"/>
+          <w:shd w:val="clear" w:color="auto" w:fill="FFFFFF"/>
+          <w:lang w:val="en-US"/>
+        </w:rPr>
+        <w:t xml:space="preserve">Excess solar is issue for PV power producers because they can potentially lose a lot of money. This problem is only growing worse as solar ramps up exponentially around the state. But if EVs can be marshaled </w:t>
+      </w:r>
+      <w:proofErr w:type="spellStart"/>
+      <w:r>
+        <w:rPr>
+          <w:rFonts w:cs="Arial"/>
+          <w:shd w:val="clear" w:color="auto" w:fill="FFFFFF"/>
+          <w:lang w:val="en-US"/>
+        </w:rPr>
+        <w:t>en</w:t>
+      </w:r>
+      <w:proofErr w:type="spellEnd"/>
+      <w:r>
+        <w:rPr>
+          <w:rFonts w:cs="Arial"/>
+          <w:shd w:val="clear" w:color="auto" w:fill="FFFFFF"/>
+          <w:lang w:val="en-US"/>
+        </w:rPr>
+        <w:t xml:space="preserve"> masse to suck up that excess solar power, we have a problem turned into a beautiful solution. Rather than losing that power or curtailing solar power facilities, EV owners could be paid money to absorb the excess solar power.</w:t>
+      </w:r>
+    </w:p>
+    <w:p>
+      <w:pPr>
+        <w:shd w:val="clear" w:color="auto" w:fill="FFFFFF"/>
+        <w:spacing w:before="120" w:after="120" w:line="373" w:lineRule="atLeast"/>
+        <w:jc w:val="both"/>
+        <w:rPr>
+          <w:rFonts w:cs="Arial"/>
+          <w:shd w:val="clear" w:color="auto" w:fill="FFFFFF"/>
+          <w:lang w:val="en-US"/>
+        </w:rPr>
+      </w:pPr>
+      <w:r>
+        <w:rPr>
+          <w:rFonts w:cs="Arial"/>
+          <w:b/>
+          <w:bCs/>
+          <w:shd w:val="clear" w:color="auto" w:fill="FFFFFF"/>
+          <w:lang w:val="en-US"/>
+        </w:rPr>
+        <w:t>4. Improve the state rebate process</w:t>
+      </w:r>
+    </w:p>
+    <w:p>
+      <w:pPr>
+        <w:shd w:val="clear" w:color="auto" w:fill="FFFFFF"/>
+        <w:spacing w:before="120" w:after="120" w:line="373" w:lineRule="atLeast"/>
+        <w:jc w:val="both"/>
+        <w:rPr>
+          <w:rFonts w:cs="Arial"/>
+          <w:shd w:val="clear" w:color="auto" w:fill="FFFFFF"/>
+          <w:lang w:val="en-US"/>
+        </w:rPr>
+      </w:pPr>
+      <w:r>
+        <w:rPr>
+          <w:rFonts w:cs="Arial"/>
+          <w:shd w:val="clear" w:color="auto" w:fill="FFFFFF"/>
+          <w:lang w:val="en-US"/>
+        </w:rPr>
+        <w:t>T</w:t>
+      </w:r>
+      <w:bookmarkStart w:id="0" w:name="_GoBack"/>
+      <w:bookmarkEnd w:id="0"/>
+      <w:r>
+        <w:rPr>
+          <w:rFonts w:cs="Arial"/>
+          <w:shd w:val="clear" w:color="auto" w:fill="FFFFFF"/>
+          <w:lang w:val="en-US"/>
+        </w:rPr>
+        <w:t>he time it takes to receive the rebate is ridiculously long: 90 days upon application approval -- and approval itself can take up to a month.</w:t>
+      </w:r>
+      <w:r>
+        <w:rPr>
+          <w:rFonts w:cs="Arial"/>
+          <w:shd w:val="clear" w:color="auto" w:fill="FFFFFF"/>
+          <w:lang w:val="en-US"/>
+        </w:rPr>
+        <w:t xml:space="preserve"> </w:t>
+      </w:r>
+      <w:r>
+        <w:rPr>
+          <w:rFonts w:cs="Arial"/>
+          <w:shd w:val="clear" w:color="auto" w:fill="FFFFFF"/>
+          <w:lang w:val="en-US"/>
+        </w:rPr>
+        <w:t>Why is this the case in the era of electronic money transfers that take seconds? This needs to change. There's no reason the state rebate process couldn’t be improved so that the whole process is largely automated and checks are issued within hours of application submission.</w:t>
+      </w:r>
+    </w:p>
+    <w:p>
+      <w:pPr>
+        <w:shd w:val="clear" w:color="auto" w:fill="FFFFFF"/>
+        <w:spacing w:before="120" w:after="120" w:line="373" w:lineRule="atLeast"/>
+        <w:jc w:val="both"/>
+        <w:rPr>
+          <w:rFonts w:cs="Arial"/>
+          <w:shd w:val="clear" w:color="auto" w:fill="FFFFFF"/>
+          <w:lang w:val="en-US"/>
+        </w:rPr>
+      </w:pPr>
+      <w:r>
+        <w:rPr>
+          <w:rFonts w:cs="Arial"/>
+          <w:b/>
+          <w:bCs/>
+          <w:shd w:val="clear" w:color="auto" w:fill="FFFFFF"/>
+          <w:lang w:val="en-US"/>
+        </w:rPr>
+        <w:t>5. Increase the state gas tax and funnel receipts back into rebates for EVs</w:t>
+      </w:r>
+    </w:p>
+    <w:p>
+      <w:pPr>
+        <w:shd w:val="clear" w:color="auto" w:fill="FFFFFF"/>
+        <w:spacing w:before="120" w:after="120" w:line="373" w:lineRule="atLeast"/>
+        <w:jc w:val="both"/>
+        <w:rPr>
+          <w:rFonts w:cs="Arial"/>
+          <w:shd w:val="clear" w:color="auto" w:fill="FFFFFF"/>
+          <w:lang w:val="en-US"/>
+        </w:rPr>
+      </w:pPr>
+      <w:r>
+        <w:rPr>
+          <w:rFonts w:cs="Arial"/>
+          <w:shd w:val="clear" w:color="auto" w:fill="FFFFFF"/>
+          <w:lang w:val="en-US"/>
+        </w:rPr>
+        <w:t>No one likes higher taxes, but there are some compelling reasons for raising the gas tax. First, higher prices discourage consumption and we all benefit with lower petroleum consumption. We can also incentivize more efficient vehicle purchases, like EVs, and other forms of transportation, because the newly low gas prices are already causing a big uptick in truck and SUV sales. The biggest benefit, however, could be to turn the additional revenue into better rebates for EVs.</w:t>
+      </w:r>
+    </w:p>
+    <w:p>
+      <w:pPr>
+        <w:shd w:val="clear" w:color="auto" w:fill="FFFFFF"/>
+        <w:spacing w:before="120" w:after="120" w:line="373" w:lineRule="atLeast"/>
+        <w:jc w:val="both"/>
+        <w:rPr>
+          <w:rFonts w:cs="Arial"/>
+          <w:shd w:val="clear" w:color="auto" w:fill="FFFFFF"/>
+          <w:lang w:val="en-US"/>
+        </w:rPr>
+      </w:pPr>
+      <w:r>
+        <w:rPr>
+          <w:rFonts w:cs="Arial"/>
+          <w:shd w:val="clear" w:color="auto" w:fill="FFFFFF"/>
+          <w:lang w:val="en-US"/>
+        </w:rPr>
+        <w:t xml:space="preserve">At this time, with </w:t>
+      </w:r>
+      <w:r>
+        <w:rPr>
+          <w:rFonts w:cs="Arial"/>
+          <w:shd w:val="clear" w:color="auto" w:fill="FFFFFF"/>
+          <w:lang w:val="en-US"/>
+        </w:rPr>
+        <w:t>EV sales dipping dangerously, it is</w:t>
+      </w:r>
+      <w:r>
+        <w:rPr>
+          <w:rFonts w:cs="Arial"/>
+          <w:shd w:val="clear" w:color="auto" w:fill="FFFFFF"/>
+          <w:lang w:val="en-US"/>
+        </w:rPr>
+        <w:t xml:space="preserve"> need</w:t>
+      </w:r>
+      <w:r>
+        <w:rPr>
+          <w:rFonts w:cs="Arial"/>
+          <w:shd w:val="clear" w:color="auto" w:fill="FFFFFF"/>
+          <w:lang w:val="en-US"/>
+        </w:rPr>
+        <w:t>ed</w:t>
+      </w:r>
+      <w:r>
+        <w:rPr>
+          <w:rFonts w:cs="Arial"/>
+          <w:shd w:val="clear" w:color="auto" w:fill="FFFFFF"/>
+          <w:lang w:val="en-US"/>
+        </w:rPr>
+        <w:t xml:space="preserve"> to consider all the options for getting sales back on track.</w:t>
+      </w:r>
+    </w:p>
+    <w:p>
+      <w:pPr>
+        <w:pStyle w:val="Heading1"/>
+        <w:jc w:val="both"/>
+        <w:rPr>
+          <w:rFonts w:asciiTheme="minorHAnsi" w:hAnsiTheme="minorHAnsi"/>
+          <w:color w:val="auto"/>
+          <w:lang w:val="en-US"/>
+        </w:rPr>
+      </w:pPr>
+      <w:r>
+        <w:rPr>
+          <w:rFonts w:asciiTheme="minorHAnsi" w:hAnsiTheme="minorHAnsi"/>
+          <w:color w:val="auto"/>
+          <w:lang w:val="en-US"/>
+        </w:rPr>
         <w:lastRenderedPageBreak/>
         <w:t>Discussion</w:t>
       </w:r>
@@ -2478,50 +2975,6 @@
     </w:p>
     <w:p>
       <w:pPr>
-        <w:pStyle w:val="Heading1"/>
-        <w:jc w:val="both"/>
-        <w:rPr>
-          <w:rFonts w:eastAsiaTheme="minorEastAsia" w:cs="Arial"/>
-          <w:color w:val="auto"/>
-          <w:sz w:val="22"/>
-          <w:szCs w:val="22"/>
-          <w:shd w:val="clear" w:color="auto" w:fill="FFFFFF"/>
-          <w:lang w:val="en-US"/>
-        </w:rPr>
-      </w:pPr>
-      <w:r>
-        <w:rPr>
-          <w:rFonts w:eastAsiaTheme="minorEastAsia" w:cs="Arial"/>
-          <w:color w:val="auto"/>
-          <w:sz w:val="22"/>
-          <w:szCs w:val="22"/>
-          <w:shd w:val="clear" w:color="auto" w:fill="FFFFFF"/>
-          <w:lang w:val="en-US"/>
-        </w:rPr>
-        <w:t xml:space="preserve">A Simon Fraser University </w:t>
-      </w:r>
-      <w:r>
-        <w:rPr>
-          <w:rFonts w:asciiTheme="minorHAnsi" w:hAnsiTheme="minorHAnsi"/>
-          <w:color w:val="auto"/>
-          <w:lang w:val="en-US"/>
-        </w:rPr>
-        <w:t>Faculty</w:t>
-      </w:r>
-      <w:r>
-        <w:rPr>
-          <w:rFonts w:eastAsiaTheme="minorEastAsia" w:cs="Arial"/>
-          <w:color w:val="auto"/>
-          <w:sz w:val="22"/>
-          <w:szCs w:val="22"/>
-          <w:shd w:val="clear" w:color="auto" w:fill="FFFFFF"/>
-          <w:lang w:val="en-US"/>
-        </w:rPr>
-        <w:t xml:space="preserve"> of Environment researcher says a new study he conducted with graduate students has important implications for governments with limited budgets to support the electric vehicle market.</w:t>
-      </w:r>
-    </w:p>
-    <w:p>
-      <w:pPr>
         <w:shd w:val="clear" w:color="auto" w:fill="FFFFFF"/>
         <w:spacing w:before="120" w:after="120" w:line="373" w:lineRule="atLeast"/>
         <w:jc w:val="both"/>
@@ -2531,7 +2984,27 @@
           <w:lang w:val="en-US"/>
         </w:rPr>
       </w:pPr>
-      <w:hyperlink r:id="rId32" w:history="1">
+      <w:r>
+        <w:rPr>
+          <w:rFonts w:cs="Arial"/>
+          <w:shd w:val="clear" w:color="auto" w:fill="FFFFFF"/>
+          <w:lang w:val="en-US"/>
+        </w:rPr>
+        <w:t>A Simon Fraser University Faculty of Environment researcher says a new study he conducted with graduate students has important implications for governments with limited budgets to support the electric vehicle market.</w:t>
+      </w:r>
+    </w:p>
+    <w:p>
+      <w:pPr>
+        <w:shd w:val="clear" w:color="auto" w:fill="FFFFFF"/>
+        <w:spacing w:before="120" w:after="120" w:line="373" w:lineRule="atLeast"/>
+        <w:jc w:val="both"/>
+        <w:rPr>
+          <w:rFonts w:cs="Arial"/>
+          <w:shd w:val="clear" w:color="auto" w:fill="FFFFFF"/>
+          <w:lang w:val="en-US"/>
+        </w:rPr>
+      </w:pPr>
+      <w:hyperlink r:id="rId33" w:history="1">
         <w:proofErr w:type="spellStart"/>
         <w:r>
           <w:rPr>
@@ -2569,7 +3042,7 @@
         </w:rPr>
         <w:t>, a professor in the School of Resource and Environmental Management, has co-authored a </w:t>
       </w:r>
-      <w:hyperlink r:id="rId33" w:history="1">
+      <w:hyperlink r:id="rId34" w:history="1">
         <w:r>
           <w:rPr>
             <w:rFonts w:cs="Arial"/>
@@ -2858,17 +3331,7 @@
           <w:shd w:val="clear" w:color="auto" w:fill="FFFFFF"/>
           <w:lang w:val="en-US"/>
         </w:rPr>
-        <w:t xml:space="preserve">. “We know that purchase rebates can spark consumer interest, and we’ve shown that home charging is important. In combination with the implementation of a Zero Emissions Vehicle mandate like </w:t>
-      </w:r>
-      <w:bookmarkStart w:id="0" w:name="_GoBack"/>
-      <w:bookmarkEnd w:id="0"/>
-      <w:r>
-        <w:rPr>
-          <w:rFonts w:cs="Arial"/>
-          <w:shd w:val="clear" w:color="auto" w:fill="FFFFFF"/>
-          <w:lang w:val="en-US"/>
-        </w:rPr>
-        <w:t>California’s, these measures could be the biggest boosters of electric vehicle sales.”</w:t>
+        <w:t>. “We know that purchase rebates can spark consumer interest, and we’ve shown that home charging is important. In combination with the implementation of a Zero Emissions Vehicle mandate like California’s, these measures could be the biggest boosters of electric vehicle sales.”</w:t>
       </w:r>
     </w:p>
     <w:p>
@@ -2900,17 +3363,7 @@
           <w:szCs w:val="24"/>
           <w:lang w:val="en-US" w:eastAsia="tr-TR"/>
         </w:rPr>
-        <w:t xml:space="preserve"> Natural Resources Canada funded this research.</w:t>
-      </w:r>
-      <w:r>
-        <w:rPr>
-          <w:rFonts w:eastAsia="Times New Roman" w:cs="Times New Roman"/>
-          <w:color w:val="000000"/>
-          <w:sz w:val="24"/>
-          <w:szCs w:val="24"/>
-          <w:lang w:val="en-US" w:eastAsia="tr-TR"/>
-        </w:rPr>
-        <w:t xml:space="preserve"> </w:t>
+        <w:t xml:space="preserve"> Natural Resources Canada funded this research. </w:t>
       </w:r>
     </w:p>
     <w:p>
@@ -2947,7 +3400,7 @@
           <w:lang w:val="en-US"/>
         </w:rPr>
       </w:pPr>
-      <w:hyperlink r:id="rId34" w:anchor="California" w:history="1">
+      <w:hyperlink r:id="rId35" w:anchor="California" w:history="1">
         <w:r>
           <w:rPr>
             <w:rStyle w:val="Hyperlink"/>
@@ -2972,7 +3425,7 @@
           <w:lang w:val="en-US"/>
         </w:rPr>
       </w:pPr>
-      <w:hyperlink r:id="rId35" w:history="1">
+      <w:hyperlink r:id="rId36" w:history="1">
         <w:r>
           <w:rPr>
             <w:rStyle w:val="Hyperlink"/>
@@ -2997,7 +3450,7 @@
           <w:lang w:val="en-US"/>
         </w:rPr>
       </w:pPr>
-      <w:hyperlink r:id="rId36" w:history="1">
+      <w:hyperlink r:id="rId37" w:history="1">
         <w:r>
           <w:rPr>
             <w:rStyle w:val="Hyperlink"/>
@@ -3022,7 +3475,7 @@
           <w:lang w:val="en-US"/>
         </w:rPr>
       </w:pPr>
-      <w:hyperlink r:id="rId37" w:history="1">
+      <w:hyperlink r:id="rId38" w:history="1">
         <w:r>
           <w:rPr>
             <w:rStyle w:val="Hyperlink"/>
@@ -3047,7 +3500,7 @@
           <w:lang w:val="en-US"/>
         </w:rPr>
       </w:pPr>
-      <w:hyperlink r:id="rId38" w:history="1">
+      <w:hyperlink r:id="rId39" w:history="1">
         <w:r>
           <w:rPr>
             <w:rStyle w:val="Hyperlink"/>
@@ -3072,7 +3525,7 @@
           <w:lang w:val="en-US"/>
         </w:rPr>
       </w:pPr>
-      <w:hyperlink r:id="rId39" w:history="1">
+      <w:hyperlink r:id="rId40" w:history="1">
         <w:r>
           <w:rPr>
             <w:rStyle w:val="Hyperlink"/>
@@ -3097,7 +3550,7 @@
           <w:lang w:val="en-US"/>
         </w:rPr>
       </w:pPr>
-      <w:hyperlink r:id="rId40" w:history="1">
+      <w:hyperlink r:id="rId41" w:history="1">
         <w:r>
           <w:rPr>
             <w:rStyle w:val="Hyperlink"/>
@@ -3122,7 +3575,7 @@
           <w:lang w:val="en-US"/>
         </w:rPr>
       </w:pPr>
-      <w:hyperlink r:id="rId41" w:history="1">
+      <w:hyperlink r:id="rId42" w:history="1">
         <w:r>
           <w:rPr>
             <w:rStyle w:val="Hyperlink"/>
@@ -3147,7 +3600,7 @@
           <w:lang w:val="en-US"/>
         </w:rPr>
       </w:pPr>
-      <w:hyperlink r:id="rId42" w:history="1">
+      <w:hyperlink r:id="rId43" w:history="1">
         <w:r>
           <w:rPr>
             <w:rStyle w:val="Hyperlink"/>
@@ -3172,7 +3625,7 @@
           <w:lang w:val="en-US"/>
         </w:rPr>
       </w:pPr>
-      <w:hyperlink r:id="rId43" w:history="1">
+      <w:hyperlink r:id="rId44" w:history="1">
         <w:r>
           <w:rPr>
             <w:rStyle w:val="Hyperlink"/>
@@ -3197,7 +3650,7 @@
           <w:lang w:val="en-US"/>
         </w:rPr>
       </w:pPr>
-      <w:hyperlink r:id="rId44" w:history="1">
+      <w:hyperlink r:id="rId45" w:history="1">
         <w:r>
           <w:rPr>
             <w:rStyle w:val="Hyperlink"/>
@@ -3220,7 +3673,7 @@
           <w:lang w:val="en-US"/>
         </w:rPr>
       </w:pPr>
-      <w:hyperlink r:id="rId45" w:history="1">
+      <w:hyperlink r:id="rId46" w:history="1">
         <w:r>
           <w:rPr>
             <w:rStyle w:val="Hyperlink"/>
@@ -3245,7 +3698,7 @@
           <w:lang w:val="en-US"/>
         </w:rPr>
       </w:pPr>
-      <w:hyperlink r:id="rId46" w:history="1">
+      <w:hyperlink r:id="rId47" w:history="1">
         <w:r>
           <w:rPr>
             <w:rStyle w:val="Hyperlink"/>
@@ -3270,7 +3723,7 @@
           <w:lang w:val="en-US"/>
         </w:rPr>
       </w:pPr>
-      <w:hyperlink r:id="rId47" w:history="1">
+      <w:hyperlink r:id="rId48" w:history="1">
         <w:r>
           <w:rPr>
             <w:rStyle w:val="Hyperlink"/>
@@ -3301,7 +3754,7 @@
           <w:lang w:val="en-US"/>
         </w:rPr>
       </w:pPr>
-      <w:hyperlink r:id="rId48" w:history="1">
+      <w:hyperlink r:id="rId49" w:history="1">
         <w:r>
           <w:rPr>
             <w:rStyle w:val="Hyperlink"/>
@@ -3324,7 +3777,7 @@
           <w:lang w:val="en-US"/>
         </w:rPr>
       </w:pPr>
-      <w:hyperlink r:id="rId49" w:history="1">
+      <w:hyperlink r:id="rId50" w:history="1">
         <w:r>
           <w:rPr>
             <w:rStyle w:val="Hyperlink"/>
@@ -3352,7 +3805,7 @@
       </w:pPr>
     </w:p>
     <w:sectPr>
-      <w:footerReference w:type="default" r:id="rId50"/>
+      <w:footerReference w:type="default" r:id="rId51"/>
       <w:pgSz w:w="11906" w:h="16838"/>
       <w:pgMar w:top="1417" w:right="1417" w:bottom="1417" w:left="1417" w:header="708" w:footer="708" w:gutter="0"/>
       <w:cols w:space="708"/>
@@ -3421,7 +3874,7 @@
           <w:rPr>
             <w:noProof/>
           </w:rPr>
-          <w:t>1</w:t>
+          <w:t>16</w:t>
         </w:r>
         <w:r>
           <w:rPr>
@@ -8422,7 +8875,7 @@
 </file>
 
 <file path=customXml/itemProps1.xml><?xml version="1.0" encoding="utf-8"?>
-<ds:datastoreItem xmlns:ds="http://schemas.openxmlformats.org/officeDocument/2006/customXml" ds:itemID="{5D2F1D89-BC28-4AB5-9CD9-F4E012CDD7F7}">
+<ds:datastoreItem xmlns:ds="http://schemas.openxmlformats.org/officeDocument/2006/customXml" ds:itemID="{5BB00558-16EE-485D-A705-6226E8EEBF16}">
   <ds:schemaRefs>
     <ds:schemaRef ds:uri="http://schemas.openxmlformats.org/officeDocument/2006/bibliography"/>
   </ds:schemaRefs>

</xml_diff>